<commit_message>
add export word per table form button
</commit_message>
<xml_diff>
--- a/DbTool/Template/Schema.docx
+++ b/DbTool/Template/Schema.docx
@@ -106,15 +106,7 @@
           <w:sz w:val="26"/>
           <w:szCs w:val="26"/>
         </w:rPr>
-        <w:t>產</w:t>
-      </w:r>
-      <w:r>
-        <w:rPr>
-          <w:rFonts w:hint="eastAsia"/>
-          <w:sz w:val="26"/>
-          <w:szCs w:val="26"/>
-        </w:rPr>
-        <w:t>製</w:t>
+        <w:t>製表</w:t>
       </w:r>
       <w:r>
         <w:rPr>
@@ -164,7 +156,6 @@
       <w:pPr>
         <w:widowControl/>
         <w:rPr>
-          <w:rFonts w:hint="eastAsia"/>
           <w:highlight w:val="yellow"/>
         </w:rPr>
       </w:pPr>
@@ -180,6 +171,56 @@
     </w:sectPr>
   </w:body>
 </w:document>
+</file>
+
+<file path=word/endnotes.xml><?xml version="1.0" encoding="utf-8"?>
+<w:endnotes xmlns:wpc="http://schemas.microsoft.com/office/word/2010/wordprocessingCanvas" xmlns:cx="http://schemas.microsoft.com/office/drawing/2014/chartex" xmlns:cx1="http://schemas.microsoft.com/office/drawing/2015/9/8/chartex" xmlns:cx2="http://schemas.microsoft.com/office/drawing/2015/10/21/chartex" xmlns:cx3="http://schemas.microsoft.com/office/drawing/2016/5/9/chartex" xmlns:cx4="http://schemas.microsoft.com/office/drawing/2016/5/10/chartex" xmlns:cx5="http://schemas.microsoft.com/office/drawing/2016/5/11/chartex" xmlns:cx6="http://schemas.microsoft.com/office/drawing/2016/5/12/chartex" xmlns:cx7="http://schemas.microsoft.com/office/drawing/2016/5/13/chartex" xmlns:cx8="http://schemas.microsoft.com/office/drawing/2016/5/14/chartex" xmlns:mc="http://schemas.openxmlformats.org/markup-compatibility/2006" xmlns:aink="http://schemas.microsoft.com/office/drawing/2016/ink" xmlns:am3d="http://schemas.microsoft.com/office/drawing/2017/model3d" xmlns:o="urn:schemas-microsoft-com:office:office" xmlns:oel="http://schemas.microsoft.com/office/2019/extlst" xmlns:r="http://schemas.openxmlformats.org/officeDocument/2006/relationships" xmlns:m="http://schemas.openxmlformats.org/officeDocument/2006/math" xmlns:v="urn:schemas-microsoft-com:vml" xmlns:wp14="http://schemas.microsoft.com/office/word/2010/wordprocessingDrawing" xmlns:wp="http://schemas.openxmlformats.org/drawingml/2006/wordprocessingDrawing" xmlns:w10="urn:schemas-microsoft-com:office:word" xmlns:w="http://schemas.openxmlformats.org/wordprocessingml/2006/main" xmlns:w14="http://schemas.microsoft.com/office/word/2010/wordml" xmlns:w15="http://schemas.microsoft.com/office/word/2012/wordml" xmlns:w16cex="http://schemas.microsoft.com/office/word/2018/wordml/cex" xmlns:w16cid="http://schemas.microsoft.com/office/word/2016/wordml/cid" xmlns:w16="http://schemas.microsoft.com/office/word/2018/wordml" xmlns:w16du="http://schemas.microsoft.com/office/word/2023/wordml/word16du" xmlns:w16sdtdh="http://schemas.microsoft.com/office/word/2020/wordml/sdtdatahash" xmlns:w16se="http://schemas.microsoft.com/office/word/2015/wordml/symex" xmlns:wpg="http://schemas.microsoft.com/office/word/2010/wordprocessingGroup" xmlns:wpi="http://schemas.microsoft.com/office/word/2010/wordprocessingInk" xmlns:wne="http://schemas.microsoft.com/office/word/2006/wordml" xmlns:wps="http://schemas.microsoft.com/office/word/2010/wordprocessingShape" mc:Ignorable="w14 w15 w16se w16cid w16 w16cex w16sdtdh w16du wp14">
+  <w:endnote w:type="separator" w:id="-1">
+    <w:p>
+      <w:pPr>
+        <w:spacing w:after="0" w:line="240" w:lineRule="auto"/>
+      </w:pPr>
+      <w:r>
+        <w:separator/>
+      </w:r>
+    </w:p>
+  </w:endnote>
+  <w:endnote w:type="continuationSeparator" w:id="0">
+    <w:p>
+      <w:pPr>
+        <w:spacing w:after="0" w:line="240" w:lineRule="auto"/>
+      </w:pPr>
+      <w:r>
+        <w:continuationSeparator/>
+      </w:r>
+    </w:p>
+  </w:endnote>
+</w:endnotes>
+</file>
+
+<file path=word/footnotes.xml><?xml version="1.0" encoding="utf-8"?>
+<w:footnotes xmlns:wpc="http://schemas.microsoft.com/office/word/2010/wordprocessingCanvas" xmlns:cx="http://schemas.microsoft.com/office/drawing/2014/chartex" xmlns:cx1="http://schemas.microsoft.com/office/drawing/2015/9/8/chartex" xmlns:cx2="http://schemas.microsoft.com/office/drawing/2015/10/21/chartex" xmlns:cx3="http://schemas.microsoft.com/office/drawing/2016/5/9/chartex" xmlns:cx4="http://schemas.microsoft.com/office/drawing/2016/5/10/chartex" xmlns:cx5="http://schemas.microsoft.com/office/drawing/2016/5/11/chartex" xmlns:cx6="http://schemas.microsoft.com/office/drawing/2016/5/12/chartex" xmlns:cx7="http://schemas.microsoft.com/office/drawing/2016/5/13/chartex" xmlns:cx8="http://schemas.microsoft.com/office/drawing/2016/5/14/chartex" xmlns:mc="http://schemas.openxmlformats.org/markup-compatibility/2006" xmlns:aink="http://schemas.microsoft.com/office/drawing/2016/ink" xmlns:am3d="http://schemas.microsoft.com/office/drawing/2017/model3d" xmlns:o="urn:schemas-microsoft-com:office:office" xmlns:oel="http://schemas.microsoft.com/office/2019/extlst" xmlns:r="http://schemas.openxmlformats.org/officeDocument/2006/relationships" xmlns:m="http://schemas.openxmlformats.org/officeDocument/2006/math" xmlns:v="urn:schemas-microsoft-com:vml" xmlns:wp14="http://schemas.microsoft.com/office/word/2010/wordprocessingDrawing" xmlns:wp="http://schemas.openxmlformats.org/drawingml/2006/wordprocessingDrawing" xmlns:w10="urn:schemas-microsoft-com:office:word" xmlns:w="http://schemas.openxmlformats.org/wordprocessingml/2006/main" xmlns:w14="http://schemas.microsoft.com/office/word/2010/wordml" xmlns:w15="http://schemas.microsoft.com/office/word/2012/wordml" xmlns:w16cex="http://schemas.microsoft.com/office/word/2018/wordml/cex" xmlns:w16cid="http://schemas.microsoft.com/office/word/2016/wordml/cid" xmlns:w16="http://schemas.microsoft.com/office/word/2018/wordml" xmlns:w16du="http://schemas.microsoft.com/office/word/2023/wordml/word16du" xmlns:w16sdtdh="http://schemas.microsoft.com/office/word/2020/wordml/sdtdatahash" xmlns:w16se="http://schemas.microsoft.com/office/word/2015/wordml/symex" xmlns:wpg="http://schemas.microsoft.com/office/word/2010/wordprocessingGroup" xmlns:wpi="http://schemas.microsoft.com/office/word/2010/wordprocessingInk" xmlns:wne="http://schemas.microsoft.com/office/word/2006/wordml" xmlns:wps="http://schemas.microsoft.com/office/word/2010/wordprocessingShape" mc:Ignorable="w14 w15 w16se w16cid w16 w16cex w16sdtdh w16du wp14">
+  <w:footnote w:type="separator" w:id="-1">
+    <w:p>
+      <w:pPr>
+        <w:spacing w:after="0" w:line="240" w:lineRule="auto"/>
+      </w:pPr>
+      <w:r>
+        <w:separator/>
+      </w:r>
+    </w:p>
+  </w:footnote>
+  <w:footnote w:type="continuationSeparator" w:id="0">
+    <w:p>
+      <w:pPr>
+        <w:spacing w:after="0" w:line="240" w:lineRule="auto"/>
+      </w:pPr>
+      <w:r>
+        <w:continuationSeparator/>
+      </w:r>
+    </w:p>
+  </w:footnote>
+</w:footnotes>
 </file>
 
 <file path=word/styles.xml><?xml version="1.0" encoding="utf-8"?>
@@ -1011,6 +1052,66 @@
       <w:szCs w:val="36"/>
     </w:rPr>
   </w:style>
+  <w:style w:type="paragraph" w:styleId="ac">
+    <w:name w:val="header"/>
+    <w:basedOn w:val="a"/>
+    <w:link w:val="ad"/>
+    <w:uiPriority w:val="99"/>
+    <w:unhideWhenUsed/>
+    <w:rsid w:val="000C5F4D"/>
+    <w:pPr>
+      <w:tabs>
+        <w:tab w:val="center" w:pos="4153"/>
+        <w:tab w:val="right" w:pos="8306"/>
+      </w:tabs>
+      <w:snapToGrid w:val="0"/>
+    </w:pPr>
+    <w:rPr>
+      <w:sz w:val="20"/>
+      <w:szCs w:val="20"/>
+    </w:rPr>
+  </w:style>
+  <w:style w:type="character" w:customStyle="1" w:styleId="ad">
+    <w:name w:val="頁首 字元"/>
+    <w:basedOn w:val="a0"/>
+    <w:link w:val="ac"/>
+    <w:uiPriority w:val="99"/>
+    <w:rsid w:val="000C5F4D"/>
+    <w:rPr>
+      <w:sz w:val="20"/>
+      <w:szCs w:val="20"/>
+    </w:rPr>
+  </w:style>
+  <w:style w:type="paragraph" w:styleId="ae">
+    <w:name w:val="footer"/>
+    <w:basedOn w:val="a"/>
+    <w:link w:val="af"/>
+    <w:uiPriority w:val="99"/>
+    <w:unhideWhenUsed/>
+    <w:rsid w:val="000C5F4D"/>
+    <w:pPr>
+      <w:tabs>
+        <w:tab w:val="center" w:pos="4153"/>
+        <w:tab w:val="right" w:pos="8306"/>
+      </w:tabs>
+      <w:snapToGrid w:val="0"/>
+    </w:pPr>
+    <w:rPr>
+      <w:sz w:val="20"/>
+      <w:szCs w:val="20"/>
+    </w:rPr>
+  </w:style>
+  <w:style w:type="character" w:customStyle="1" w:styleId="af">
+    <w:name w:val="頁尾 字元"/>
+    <w:basedOn w:val="a0"/>
+    <w:link w:val="ae"/>
+    <w:uiPriority w:val="99"/>
+    <w:rsid w:val="000C5F4D"/>
+    <w:rPr>
+      <w:sz w:val="20"/>
+      <w:szCs w:val="20"/>
+    </w:rPr>
+  </w:style>
 </w:styles>
 </file>
 
@@ -1310,6 +1411,23 @@
 </file>
 
 <file path=customXml/item1.xml><?xml version="1.0" encoding="utf-8"?>
+<?mso-contentType ?>
+<FormTemplates xmlns="http://schemas.microsoft.com/sharepoint/v3/contenttype/forms">
+  <Display>DocumentLibraryForm</Display>
+  <Edit>DocumentLibraryForm</Edit>
+  <New>DocumentLibraryForm</New>
+</FormTemplates>
+</file>
+
+<file path=customXml/item2.xml><?xml version="1.0" encoding="utf-8"?>
+<p:properties xmlns:p="http://schemas.microsoft.com/office/2006/metadata/properties" xmlns:xsi="http://www.w3.org/2001/XMLSchema-instance" xmlns:pc="http://schemas.microsoft.com/office/infopath/2007/PartnerControls">
+  <documentManagement>
+    <_activity xmlns="847ee5ac-b3ab-44a9-8e56-ee4988d46e28" xsi:nil="true"/>
+  </documentManagement>
+</p:properties>
+</file>
+
+<file path=customXml/item3.xml><?xml version="1.0" encoding="utf-8"?>
 <ct:contentTypeSchema xmlns:ct="http://schemas.microsoft.com/office/2006/metadata/contentType" xmlns:ma="http://schemas.microsoft.com/office/2006/metadata/properties/metaAttributes" ct:_="" ma:_="" ma:contentTypeName="文件" ma:contentTypeID="0x010100A4A23F411A8D194FA471C4A9981613D2" ma:contentTypeVersion="9" ma:contentTypeDescription="建立新的文件。" ma:contentTypeScope="" ma:versionID="a4feaa9a0089cbe2ba3c40bbe8c4c5d5">
   <xsd:schema xmlns:xsd="http://www.w3.org/2001/XMLSchema" xmlns:xs="http://www.w3.org/2001/XMLSchema" xmlns:p="http://schemas.microsoft.com/office/2006/metadata/properties" xmlns:ns3="ea577d79-07fd-424a-9a42-d20d87a3e1b7" xmlns:ns4="847ee5ac-b3ab-44a9-8e56-ee4988d46e28" targetNamespace="http://schemas.microsoft.com/office/2006/metadata/properties" ma:root="true" ma:fieldsID="d59dbf679258d72945a381fe28ffb312" ns3:_="" ns4:_="">
     <xsd:import namespace="ea577d79-07fd-424a-9a42-d20d87a3e1b7"/>
@@ -1504,24 +1622,25 @@
 </ct:contentTypeSchema>
 </file>
 
-<file path=customXml/item2.xml><?xml version="1.0" encoding="utf-8"?>
-<p:properties xmlns:p="http://schemas.microsoft.com/office/2006/metadata/properties" xmlns:xsi="http://www.w3.org/2001/XMLSchema-instance" xmlns:pc="http://schemas.microsoft.com/office/infopath/2007/PartnerControls">
-  <documentManagement>
-    <_activity xmlns="847ee5ac-b3ab-44a9-8e56-ee4988d46e28" xsi:nil="true"/>
-  </documentManagement>
-</p:properties>
+<file path=customXml/itemProps1.xml><?xml version="1.0" encoding="utf-8"?>
+<ds:datastoreItem xmlns:ds="http://schemas.openxmlformats.org/officeDocument/2006/customXml" ds:itemID="{62F2B68F-9598-4970-968E-23AD8A5462B1}">
+  <ds:schemaRefs>
+    <ds:schemaRef ds:uri="http://schemas.microsoft.com/sharepoint/v3/contenttype/forms"/>
+  </ds:schemaRefs>
+</ds:datastoreItem>
 </file>
 
-<file path=customXml/item3.xml><?xml version="1.0" encoding="utf-8"?>
-<?mso-contentType ?>
-<FormTemplates xmlns="http://schemas.microsoft.com/sharepoint/v3/contenttype/forms">
-  <Display>DocumentLibraryForm</Display>
-  <Edit>DocumentLibraryForm</Edit>
-  <New>DocumentLibraryForm</New>
-</FormTemplates>
+<file path=customXml/itemProps2.xml><?xml version="1.0" encoding="utf-8"?>
+<ds:datastoreItem xmlns:ds="http://schemas.openxmlformats.org/officeDocument/2006/customXml" ds:itemID="{85BD3734-B43F-4754-AB7B-459641F9D6CA}">
+  <ds:schemaRefs>
+    <ds:schemaRef ds:uri="http://schemas.microsoft.com/office/2006/metadata/properties"/>
+    <ds:schemaRef ds:uri="http://schemas.microsoft.com/office/infopath/2007/PartnerControls"/>
+    <ds:schemaRef ds:uri="847ee5ac-b3ab-44a9-8e56-ee4988d46e28"/>
+  </ds:schemaRefs>
+</ds:datastoreItem>
 </file>
 
-<file path=customXml/itemProps1.xml><?xml version="1.0" encoding="utf-8"?>
+<file path=customXml/itemProps3.xml><?xml version="1.0" encoding="utf-8"?>
 <ds:datastoreItem xmlns:ds="http://schemas.openxmlformats.org/officeDocument/2006/customXml" ds:itemID="{46746757-CA16-41DD-884D-1DAB450834D7}">
   <ds:schemaRefs>
     <ds:schemaRef ds:uri="http://schemas.microsoft.com/office/2006/metadata/contentType"/>
@@ -1538,22 +1657,4 @@
     <ds:schemaRef ds:uri="http://schemas.microsoft.com/internal/obd"/>
   </ds:schemaRefs>
 </ds:datastoreItem>
-</file>
-
-<file path=customXml/itemProps2.xml><?xml version="1.0" encoding="utf-8"?>
-<ds:datastoreItem xmlns:ds="http://schemas.openxmlformats.org/officeDocument/2006/customXml" ds:itemID="{85BD3734-B43F-4754-AB7B-459641F9D6CA}">
-  <ds:schemaRefs>
-    <ds:schemaRef ds:uri="http://schemas.microsoft.com/office/2006/metadata/properties"/>
-    <ds:schemaRef ds:uri="http://schemas.microsoft.com/office/infopath/2007/PartnerControls"/>
-    <ds:schemaRef ds:uri="847ee5ac-b3ab-44a9-8e56-ee4988d46e28"/>
-  </ds:schemaRefs>
-</ds:datastoreItem>
-</file>
-
-<file path=customXml/itemProps3.xml><?xml version="1.0" encoding="utf-8"?>
-<ds:datastoreItem xmlns:ds="http://schemas.openxmlformats.org/officeDocument/2006/customXml" ds:itemID="{62F2B68F-9598-4970-968E-23AD8A5462B1}">
-  <ds:schemaRefs>
-    <ds:schemaRef ds:uri="http://schemas.microsoft.com/sharepoint/v3/contenttype/forms"/>
-  </ds:schemaRefs>
-</ds:datastoreItem>
 </file>
</xml_diff>